<commit_message>
added the right color pictures to the docx and pdf
</commit_message>
<xml_diff>
--- a/meetrapporten/working/Meetrapport-RGBtoIntensity-speed.docx
+++ b/meetrapporten/working/Meetrapport-RGBtoIntensity-speed.docx
@@ -1,6 +1,6 @@
 
 <file path=word/document.xml><?xml version="1.0" encoding="utf-8"?>
-<w:document xmlns:wpc="http://schemas.microsoft.com/office/word/2010/wordprocessingCanvas" xmlns:cx="http://schemas.microsoft.com/office/drawing/2014/chartex" xmlns:cx1="http://schemas.microsoft.com/office/drawing/2015/9/8/chartex" xmlns:cx2="http://schemas.microsoft.com/office/drawing/2015/10/21/chartex" xmlns:cx3="http://schemas.microsoft.com/office/drawing/2016/5/9/chartex" xmlns:cx4="http://schemas.microsoft.com/office/drawing/2016/5/10/chartex" xmlns:cx5="http://schemas.microsoft.com/office/drawing/2016/5/11/chartex" xmlns:cx6="http://schemas.microsoft.com/office/drawing/2016/5/12/chartex" xmlns:cx7="http://schemas.microsoft.com/office/drawing/2016/5/13/chartex" xmlns:cx8="http://schemas.microsoft.com/office/drawing/2016/5/14/chartex" xmlns:mc="http://schemas.openxmlformats.org/markup-compatibility/2006" xmlns:aink="http://schemas.microsoft.com/office/drawing/2016/ink" xmlns:o="urn:schemas-microsoft-com:office:office" xmlns:r="http://schemas.openxmlformats.org/officeDocument/2006/relationships" xmlns:m="http://schemas.openxmlformats.org/officeDocument/2006/math" xmlns:v="urn:schemas-microsoft-com:vml" xmlns:wp14="http://schemas.microsoft.com/office/word/2010/wordprocessingDrawing" xmlns:wp="http://schemas.openxmlformats.org/drawingml/2006/wordprocessingDrawing" xmlns:w10="urn:schemas-microsoft-com:office:word" xmlns:w="http://schemas.openxmlformats.org/wordprocessingml/2006/main" xmlns:w14="http://schemas.microsoft.com/office/word/2010/wordml" xmlns:w15="http://schemas.microsoft.com/office/word/2012/wordml" xmlns:w16se="http://schemas.microsoft.com/office/word/2015/wordml/symex" xmlns:wpg="http://schemas.microsoft.com/office/word/2010/wordprocessingGroup" xmlns:wpi="http://schemas.microsoft.com/office/word/2010/wordprocessingInk" xmlns:wne="http://schemas.microsoft.com/office/word/2006/wordml" xmlns:wps="http://schemas.microsoft.com/office/word/2010/wordprocessingShape" mc:Ignorable="w14 w15 w16se wp14">
+<w:document xmlns:wpc="http://schemas.microsoft.com/office/word/2010/wordprocessingCanvas" xmlns:cx="http://schemas.microsoft.com/office/drawing/2014/chartex" xmlns:cx1="http://schemas.microsoft.com/office/drawing/2015/9/8/chartex" xmlns:cx2="http://schemas.microsoft.com/office/drawing/2015/10/21/chartex" xmlns:cx3="http://schemas.microsoft.com/office/drawing/2016/5/9/chartex" xmlns:cx4="http://schemas.microsoft.com/office/drawing/2016/5/10/chartex" xmlns:cx5="http://schemas.microsoft.com/office/drawing/2016/5/11/chartex" xmlns:cx6="http://schemas.microsoft.com/office/drawing/2016/5/12/chartex" xmlns:cx7="http://schemas.microsoft.com/office/drawing/2016/5/13/chartex" xmlns:cx8="http://schemas.microsoft.com/office/drawing/2016/5/14/chartex" xmlns:mc="http://schemas.openxmlformats.org/markup-compatibility/2006" xmlns:aink="http://schemas.microsoft.com/office/drawing/2016/ink" xmlns:am3d="http://schemas.microsoft.com/office/drawing/2017/model3d" xmlns:o="urn:schemas-microsoft-com:office:office" xmlns:r="http://schemas.openxmlformats.org/officeDocument/2006/relationships" xmlns:m="http://schemas.openxmlformats.org/officeDocument/2006/math" xmlns:v="urn:schemas-microsoft-com:vml" xmlns:wp14="http://schemas.microsoft.com/office/word/2010/wordprocessingDrawing" xmlns:wp="http://schemas.openxmlformats.org/drawingml/2006/wordprocessingDrawing" xmlns:w10="urn:schemas-microsoft-com:office:word" xmlns:w="http://schemas.openxmlformats.org/wordprocessingml/2006/main" xmlns:w14="http://schemas.microsoft.com/office/word/2010/wordml" xmlns:w15="http://schemas.microsoft.com/office/word/2012/wordml" xmlns:w16se="http://schemas.microsoft.com/office/word/2015/wordml/symex" xmlns:wpg="http://schemas.microsoft.com/office/word/2010/wordprocessingGroup" xmlns:wpi="http://schemas.microsoft.com/office/word/2010/wordprocessingInk" xmlns:wne="http://schemas.microsoft.com/office/word/2006/wordml" xmlns:wps="http://schemas.microsoft.com/office/word/2010/wordprocessingShape" mc:Ignorable="w14 w15 w16se wp14">
   <w:body>
     <w:p>
       <w:pPr>
@@ -369,14 +369,7 @@
           <w:sz w:val="22"/>
           <w:lang w:val="nl-NL"/>
         </w:rPr>
-        <w:t xml:space="preserve">.. De resultaten </w:t>
-      </w:r>
-      <w:r>
-        <w:rPr>
-          <w:sz w:val="22"/>
-          <w:lang w:val="nl-NL"/>
-        </w:rPr>
-        <w:t xml:space="preserve">uit dit onderzoek kunnen gebruikt worden om een geschikt algoritme uit te kiezen. De onderzoeksvraag luid “welke algoritme kan het snelst een </w:t>
+        <w:t xml:space="preserve">.. De resultaten uit dit onderzoek kunnen gebruikt worden om een geschikt algoritme uit te kiezen. De onderzoeksvraag luid “welke algoritme kan het snelst een </w:t>
       </w:r>
       <w:proofErr w:type="spellStart"/>
       <w:r>
@@ -548,14 +541,7 @@
           <w:sz w:val="22"/>
           <w:lang w:val="nl-NL"/>
         </w:rPr>
-        <w:t xml:space="preserve">Verwacht wordt dat het </w:t>
-      </w:r>
-      <w:r>
-        <w:rPr>
-          <w:sz w:val="22"/>
-          <w:lang w:val="nl-NL"/>
-        </w:rPr>
-        <w:t>single-</w:t>
+        <w:t>Verwacht wordt dat het single-</w:t>
       </w:r>
       <w:proofErr w:type="spellStart"/>
       <w:r>
@@ -661,14 +647,7 @@
           <w:sz w:val="22"/>
           <w:lang w:val="nl-NL"/>
         </w:rPr>
-        <w:t xml:space="preserve"> algoritme wordt verwacht dat dit algoritme het langzaamst werkt. </w:t>
-      </w:r>
-      <w:r>
-        <w:rPr>
-          <w:sz w:val="22"/>
-          <w:lang w:val="nl-NL"/>
-        </w:rPr>
-        <w:t xml:space="preserve">Dit vanwege de vele </w:t>
+        <w:t xml:space="preserve"> algoritme wordt verwacht dat dit algoritme het langzaamst werkt. Dit vanwege de vele </w:t>
       </w:r>
       <w:proofErr w:type="spellStart"/>
       <w:r>
@@ -740,14 +719,7 @@
           <w:sz w:val="22"/>
           <w:lang w:val="nl-NL"/>
         </w:rPr>
-        <w:t xml:space="preserve"> algoritme wordt de snelheid tussen de twee voorgaande algoritmes geschat. Dit vanwege de wat eenvoudigere delingen die uitgevoerd worden. In ver</w:t>
-      </w:r>
-      <w:r>
-        <w:rPr>
-          <w:sz w:val="22"/>
-          <w:lang w:val="nl-NL"/>
-        </w:rPr>
-        <w:t xml:space="preserve">gelijking met het </w:t>
+        <w:t xml:space="preserve"> algoritme wordt de snelheid tussen de twee voorgaande algoritmes geschat. Dit vanwege de wat eenvoudigere delingen die uitgevoerd worden. In vergelijking met het </w:t>
       </w:r>
       <w:proofErr w:type="spellStart"/>
       <w:r>
@@ -879,21 +851,7 @@
           <w:sz w:val="22"/>
           <w:lang w:val="nl-NL"/>
         </w:rPr>
-        <w:t>De algoritmes worden stuk voor stuk getest op de volgende manier: als het algoritme start wordt de tijd opgeslagen in een start variabele. zodra het algoritme 100000x uitgevoerd is  wordt d</w:t>
-      </w:r>
-      <w:r>
-        <w:rPr>
-          <w:sz w:val="22"/>
-          <w:lang w:val="nl-NL"/>
-        </w:rPr>
-        <w:t>e tijd nogmaals opgeslagen in een end variabele. Vervolgens wordt het verschil tussen deze twee tijden gedeeld door het aantal iteraties in dit geval 100000x. de uitkomst is de gemiddelde executie tijd van het algoritme. Dit wordt gedaan voor twee afbeeldi</w:t>
-      </w:r>
-      <w:r>
-        <w:rPr>
-          <w:sz w:val="22"/>
-          <w:lang w:val="nl-NL"/>
-        </w:rPr>
-        <w:t>ngen. Deze worden hieronder weergeven.</w:t>
+        <w:t>De algoritmes worden stuk voor stuk getest op de volgende manier: als het algoritme start wordt de tijd opgeslagen in een start variabele. zodra het algoritme 100000x uitgevoerd is  wordt de tijd nogmaals opgeslagen in een end variabele. Vervolgens wordt het verschil tussen deze twee tijden gedeeld door het aantal iteraties in dit geval 100000x. de uitkomst is de gemiddelde executie tijd van het algoritme. Dit wordt gedaan voor twee afbeeldingen. Deze worden hieronder weergeven.</w:t>
       </w:r>
     </w:p>
     <w:p>
@@ -924,25 +882,19 @@
       <w:r>
         <w:rPr>
           <w:noProof/>
-          <w:sz w:val="22"/>
-          <w:lang w:val="nl-NL"/>
         </w:rPr>
         <w:drawing>
-          <wp:inline distT="0" distB="9525" distL="0" distR="0">
+          <wp:inline distT="0" distB="0" distL="0" distR="0" wp14:anchorId="1373872F" wp14:editId="2BB9372D">
             <wp:extent cx="1847850" cy="2466975"/>
-            <wp:effectExtent l="0" t="0" r="0" b="0"/>
-            <wp:docPr id="2" name="Afbeelding 3" descr="C:\Users\jer\AppData\Local\Microsoft\Windows\INetCache\Content.Word\Pre-processing-2.png"/>
-            <wp:cNvGraphicFramePr>
-              <a:graphicFrameLocks xmlns:a="http://schemas.openxmlformats.org/drawingml/2006/main" noChangeAspect="1"/>
-            </wp:cNvGraphicFramePr>
+            <wp:effectExtent l="0" t="0" r="0" b="9525"/>
+            <wp:docPr id="3" name="Image9"/>
+            <wp:cNvGraphicFramePr/>
             <a:graphic xmlns:a="http://schemas.openxmlformats.org/drawingml/2006/main">
               <a:graphicData uri="http://schemas.openxmlformats.org/drawingml/2006/picture">
                 <pic:pic xmlns:pic="http://schemas.openxmlformats.org/drawingml/2006/picture">
                   <pic:nvPicPr>
-                    <pic:cNvPr id="2" name="Afbeelding 3" descr="C:\Users\jer\AppData\Local\Microsoft\Windows\INetCache\Content.Word\Pre-processing-2.png"/>
-                    <pic:cNvPicPr>
-                      <a:picLocks noChangeAspect="1" noChangeArrowheads="1"/>
-                    </pic:cNvPicPr>
+                    <pic:cNvPr id="3" name="Image9"/>
+                    <pic:cNvPicPr/>
                   </pic:nvPicPr>
                   <pic:blipFill>
                     <a:blip r:embed="rId6"/>
@@ -965,28 +917,24 @@
           </wp:inline>
         </w:drawing>
       </w:r>
+      <w:bookmarkStart w:id="0" w:name="_GoBack"/>
+      <w:bookmarkEnd w:id="0"/>
       <w:r>
         <w:rPr>
           <w:noProof/>
-          <w:sz w:val="22"/>
-          <w:lang w:val="nl-NL"/>
         </w:rPr>
         <w:drawing>
-          <wp:inline distT="0" distB="9525" distL="0" distR="0">
+          <wp:inline distT="0" distB="0" distL="0" distR="0" wp14:anchorId="57D8A8F8" wp14:editId="32279100">
             <wp:extent cx="1885950" cy="2428875"/>
-            <wp:effectExtent l="0" t="0" r="0" b="0"/>
-            <wp:docPr id="3" name="Afbeelding 1" descr="C:\Users\jer\AppData\Local\Microsoft\Windows\INetCache\Content.Word\Pre-processing-2.png"/>
-            <wp:cNvGraphicFramePr>
-              <a:graphicFrameLocks xmlns:a="http://schemas.openxmlformats.org/drawingml/2006/main" noChangeAspect="1"/>
-            </wp:cNvGraphicFramePr>
+            <wp:effectExtent l="0" t="0" r="0" b="9525"/>
+            <wp:docPr id="4" name="Image8"/>
+            <wp:cNvGraphicFramePr/>
             <a:graphic xmlns:a="http://schemas.openxmlformats.org/drawingml/2006/main">
               <a:graphicData uri="http://schemas.openxmlformats.org/drawingml/2006/picture">
                 <pic:pic xmlns:pic="http://schemas.openxmlformats.org/drawingml/2006/picture">
                   <pic:nvPicPr>
-                    <pic:cNvPr id="3" name="Afbeelding 1" descr="C:\Users\jer\AppData\Local\Microsoft\Windows\INetCache\Content.Word\Pre-processing-2.png"/>
-                    <pic:cNvPicPr>
-                      <a:picLocks noChangeAspect="1" noChangeArrowheads="1"/>
-                    </pic:cNvPicPr>
+                    <pic:cNvPr id="2" name="Image8"/>
+                    <pic:cNvPicPr/>
                   </pic:nvPicPr>
                   <pic:blipFill>
                     <a:blip r:embed="rId7"/>
@@ -1551,8 +1499,6 @@
           <w:lang w:val="nl-NL"/>
         </w:rPr>
       </w:pPr>
-      <w:bookmarkStart w:id="0" w:name="_GoBack"/>
-      <w:bookmarkEnd w:id="0"/>
     </w:p>
     <w:p>
       <w:pPr>
@@ -1657,14 +1603,7 @@
           <w:sz w:val="22"/>
           <w:lang w:val="nl-NL"/>
         </w:rPr>
-        <w:t xml:space="preserve"> algoritme respectievelijk eerste, tweede en derde staan op basis van snelheid bij beide afbeeldingen.</w:t>
-      </w:r>
-      <w:r>
-        <w:rPr>
-          <w:sz w:val="22"/>
-          <w:lang w:val="nl-NL"/>
-        </w:rPr>
-        <w:t xml:space="preserve"> Het verschil tussen het </w:t>
+        <w:t xml:space="preserve"> algoritme respectievelijk eerste, tweede en derde staan op basis van snelheid bij beide afbeeldingen. Het verschil tussen het </w:t>
       </w:r>
       <w:proofErr w:type="spellStart"/>
       <w:r>
@@ -1803,14 +1742,7 @@
           <w:sz w:val="22"/>
           <w:lang w:val="nl-NL"/>
         </w:rPr>
-        <w:t xml:space="preserve"> algoritme constant het snelst is van alle algor</w:t>
-      </w:r>
-      <w:r>
-        <w:rPr>
-          <w:sz w:val="22"/>
-          <w:lang w:val="nl-NL"/>
-        </w:rPr>
-        <w:t xml:space="preserve">itmes. Ook is er marginaal verschil tussen het </w:t>
+        <w:t xml:space="preserve"> algoritme constant het snelst is van alle algoritmes. Ook is er marginaal verschil tussen het </w:t>
       </w:r>
       <w:proofErr w:type="spellStart"/>
       <w:r>
@@ -1939,14 +1871,7 @@
           <w:sz w:val="22"/>
           <w:lang w:val="nl-NL"/>
         </w:rPr>
-        <w:t xml:space="preserve"> algoritme het snelst werkt van de drie gekozen</w:t>
-      </w:r>
-      <w:r>
-        <w:rPr>
-          <w:sz w:val="22"/>
-          <w:lang w:val="nl-NL"/>
-        </w:rPr>
-        <w:t xml:space="preserve"> oplossingen. Dit komt overeen met de hypotheses die gesteld zijn. Ook het feit dat </w:t>
+        <w:t xml:space="preserve"> algoritme het snelst werkt van de drie gekozen oplossingen. Dit komt overeen met de hypotheses die gesteld zijn. Ook het feit dat </w:t>
       </w:r>
       <w:proofErr w:type="spellStart"/>
       <w:r>
@@ -2086,7 +2011,7 @@
 </file>
 
 <file path=word/numbering.xml><?xml version="1.0" encoding="utf-8"?>
-<w:numbering xmlns:wpc="http://schemas.microsoft.com/office/word/2010/wordprocessingCanvas" xmlns:cx="http://schemas.microsoft.com/office/drawing/2014/chartex" xmlns:cx1="http://schemas.microsoft.com/office/drawing/2015/9/8/chartex" xmlns:cx2="http://schemas.microsoft.com/office/drawing/2015/10/21/chartex" xmlns:cx3="http://schemas.microsoft.com/office/drawing/2016/5/9/chartex" xmlns:cx4="http://schemas.microsoft.com/office/drawing/2016/5/10/chartex" xmlns:cx5="http://schemas.microsoft.com/office/drawing/2016/5/11/chartex" xmlns:cx6="http://schemas.microsoft.com/office/drawing/2016/5/12/chartex" xmlns:cx7="http://schemas.microsoft.com/office/drawing/2016/5/13/chartex" xmlns:cx8="http://schemas.microsoft.com/office/drawing/2016/5/14/chartex" xmlns:mc="http://schemas.openxmlformats.org/markup-compatibility/2006" xmlns:aink="http://schemas.microsoft.com/office/drawing/2016/ink" xmlns:o="urn:schemas-microsoft-com:office:office" xmlns:r="http://schemas.openxmlformats.org/officeDocument/2006/relationships" xmlns:m="http://schemas.openxmlformats.org/officeDocument/2006/math" xmlns:v="urn:schemas-microsoft-com:vml" xmlns:wp14="http://schemas.microsoft.com/office/word/2010/wordprocessingDrawing" xmlns:wp="http://schemas.openxmlformats.org/drawingml/2006/wordprocessingDrawing" xmlns:w10="urn:schemas-microsoft-com:office:word" xmlns:w="http://schemas.openxmlformats.org/wordprocessingml/2006/main" xmlns:w14="http://schemas.microsoft.com/office/word/2010/wordml" xmlns:w15="http://schemas.microsoft.com/office/word/2012/wordml" xmlns:w16se="http://schemas.microsoft.com/office/word/2015/wordml/symex" xmlns:wpg="http://schemas.microsoft.com/office/word/2010/wordprocessingGroup" xmlns:wpi="http://schemas.microsoft.com/office/word/2010/wordprocessingInk" xmlns:wne="http://schemas.microsoft.com/office/word/2006/wordml" xmlns:wps="http://schemas.microsoft.com/office/word/2010/wordprocessingShape" mc:Ignorable="w14 w15 w16se wp14">
+<w:numbering xmlns:wpc="http://schemas.microsoft.com/office/word/2010/wordprocessingCanvas" xmlns:cx="http://schemas.microsoft.com/office/drawing/2014/chartex" xmlns:cx1="http://schemas.microsoft.com/office/drawing/2015/9/8/chartex" xmlns:cx2="http://schemas.microsoft.com/office/drawing/2015/10/21/chartex" xmlns:cx3="http://schemas.microsoft.com/office/drawing/2016/5/9/chartex" xmlns:cx4="http://schemas.microsoft.com/office/drawing/2016/5/10/chartex" xmlns:cx5="http://schemas.microsoft.com/office/drawing/2016/5/11/chartex" xmlns:cx6="http://schemas.microsoft.com/office/drawing/2016/5/12/chartex" xmlns:cx7="http://schemas.microsoft.com/office/drawing/2016/5/13/chartex" xmlns:cx8="http://schemas.microsoft.com/office/drawing/2016/5/14/chartex" xmlns:mc="http://schemas.openxmlformats.org/markup-compatibility/2006" xmlns:aink="http://schemas.microsoft.com/office/drawing/2016/ink" xmlns:am3d="http://schemas.microsoft.com/office/drawing/2017/model3d" xmlns:o="urn:schemas-microsoft-com:office:office" xmlns:r="http://schemas.openxmlformats.org/officeDocument/2006/relationships" xmlns:m="http://schemas.openxmlformats.org/officeDocument/2006/math" xmlns:v="urn:schemas-microsoft-com:vml" xmlns:wp14="http://schemas.microsoft.com/office/word/2010/wordprocessingDrawing" xmlns:wp="http://schemas.openxmlformats.org/drawingml/2006/wordprocessingDrawing" xmlns:w10="urn:schemas-microsoft-com:office:word" xmlns:w="http://schemas.openxmlformats.org/wordprocessingml/2006/main" xmlns:w14="http://schemas.microsoft.com/office/word/2010/wordml" xmlns:w15="http://schemas.microsoft.com/office/word/2012/wordml" xmlns:w16se="http://schemas.microsoft.com/office/word/2015/wordml/symex" xmlns:wpg="http://schemas.microsoft.com/office/word/2010/wordprocessingGroup" xmlns:wpi="http://schemas.microsoft.com/office/word/2010/wordprocessingInk" xmlns:wne="http://schemas.microsoft.com/office/word/2006/wordml" xmlns:wps="http://schemas.microsoft.com/office/word/2010/wordprocessingShape" mc:Ignorable="w14 w15 w16se wp14">
   <w:abstractNum w:abstractNumId="0" w15:restartNumberingAfterBreak="0">
     <w:nsid w:val="03CE2BC4"/>
     <w:multiLevelType w:val="multilevel"/>
@@ -2310,7 +2235,7 @@
     </w:rPrDefault>
     <w:pPrDefault/>
   </w:docDefaults>
-  <w:latentStyles w:defLockedState="0" w:defUIPriority="99" w:defSemiHidden="0" w:defUnhideWhenUsed="0" w:defQFormat="0" w:count="374">
+  <w:latentStyles w:defLockedState="0" w:defUIPriority="99" w:defSemiHidden="0" w:defUnhideWhenUsed="0" w:defQFormat="0" w:count="375">
     <w:lsdException w:name="Normal" w:uiPriority="0" w:qFormat="1"/>
     <w:lsdException w:name="heading 1" w:uiPriority="9" w:qFormat="1"/>
     <w:lsdException w:name="heading 2" w:semiHidden="1" w:uiPriority="9" w:unhideWhenUsed="1" w:qFormat="1"/>
@@ -2416,7 +2341,6 @@
     <w:lsdException w:name="HTML Sample" w:semiHidden="1" w:unhideWhenUsed="1"/>
     <w:lsdException w:name="HTML Typewriter" w:semiHidden="1" w:unhideWhenUsed="1"/>
     <w:lsdException w:name="HTML Variable" w:semiHidden="1" w:unhideWhenUsed="1"/>
-    <w:lsdException w:name="Normal Table" w:semiHidden="1" w:unhideWhenUsed="1"/>
     <w:lsdException w:name="annotation subject" w:semiHidden="1" w:unhideWhenUsed="1"/>
     <w:lsdException w:name="No List" w:semiHidden="1" w:unhideWhenUsed="1"/>
     <w:lsdException w:name="Outline List 1" w:semiHidden="1" w:unhideWhenUsed="1"/>
@@ -2463,10 +2387,8 @@
     <w:lsdException w:name="Table Subtle 2" w:semiHidden="1" w:unhideWhenUsed="1"/>
     <w:lsdException w:name="Table Web 1" w:semiHidden="1" w:unhideWhenUsed="1"/>
     <w:lsdException w:name="Table Web 2" w:semiHidden="1" w:unhideWhenUsed="1"/>
-    <w:lsdException w:name="Table Web 3" w:semiHidden="1" w:unhideWhenUsed="1"/>
     <w:lsdException w:name="Balloon Text" w:semiHidden="1" w:unhideWhenUsed="1"/>
     <w:lsdException w:name="Table Grid" w:uiPriority="39"/>
-    <w:lsdException w:name="Table Theme" w:semiHidden="1" w:unhideWhenUsed="1"/>
     <w:lsdException w:name="Placeholder Text" w:semiHidden="1"/>
     <w:lsdException w:name="No Spacing" w:uiPriority="1" w:qFormat="1"/>
     <w:lsdException w:name="Light Shading" w:uiPriority="60"/>
@@ -2685,6 +2607,7 @@
     <w:lsdException w:name="Mention" w:semiHidden="1" w:unhideWhenUsed="1"/>
     <w:lsdException w:name="Smart Hyperlink" w:semiHidden="1" w:unhideWhenUsed="1"/>
     <w:lsdException w:name="Hashtag" w:semiHidden="1" w:unhideWhenUsed="1"/>
+    <w:lsdException w:name="Unresolved Mention" w:semiHidden="1" w:unhideWhenUsed="1"/>
   </w:latentStyles>
   <w:style w:type="paragraph" w:default="1" w:styleId="Standaard">
     <w:name w:val="Normal"/>

</xml_diff>